<commit_message>
Correcion del formato de la SO01003 + 004
</commit_message>
<xml_diff>
--- a/Actividades/So01003 y So01004/SO01003+004.docx
+++ b/Actividades/So01003 y So01004/SO01003+004.docx
@@ -1,6 +1,6 @@
 
 <file path=word/document.xml><?xml version="1.0" encoding="utf-8"?>
-<w:document xmlns:wpc="http://schemas.microsoft.com/office/word/2010/wordprocessingCanvas" xmlns:mc="http://schemas.openxmlformats.org/markup-compatibility/2006" xmlns:o="urn:schemas-microsoft-com:office:office" xmlns:r="http://schemas.openxmlformats.org/officeDocument/2006/relationships" xmlns:m="http://schemas.openxmlformats.org/officeDocument/2006/math" xmlns:v="urn:schemas-microsoft-com:vml" xmlns:wp14="http://schemas.microsoft.com/office/word/2010/wordprocessingDrawing" xmlns:wp="http://schemas.openxmlformats.org/drawingml/2006/wordprocessingDrawing" xmlns:w10="urn:schemas-microsoft-com:office:word" xmlns:w="http://schemas.openxmlformats.org/wordprocessingml/2006/main" xmlns:w14="http://schemas.microsoft.com/office/word/2010/wordml" xmlns:w15="http://schemas.microsoft.com/office/word/2012/wordml" xmlns:wpg="http://schemas.microsoft.com/office/word/2010/wordprocessingGroup" xmlns:wpi="http://schemas.microsoft.com/office/word/2010/wordprocessingInk" xmlns:wne="http://schemas.microsoft.com/office/word/2006/wordml" xmlns:wps="http://schemas.microsoft.com/office/word/2010/wordprocessingShape" mc:Ignorable="w14 w15 wp14">
+<w:document xmlns:wpc="http://schemas.microsoft.com/office/word/2010/wordprocessingCanvas" xmlns:cx="http://schemas.microsoft.com/office/drawing/2014/chartex" xmlns:cx1="http://schemas.microsoft.com/office/drawing/2015/9/8/chartex" xmlns:cx2="http://schemas.microsoft.com/office/drawing/2015/10/21/chartex" xmlns:cx3="http://schemas.microsoft.com/office/drawing/2016/5/9/chartex" xmlns:cx4="http://schemas.microsoft.com/office/drawing/2016/5/10/chartex" xmlns:cx5="http://schemas.microsoft.com/office/drawing/2016/5/11/chartex" xmlns:cx6="http://schemas.microsoft.com/office/drawing/2016/5/12/chartex" xmlns:cx7="http://schemas.microsoft.com/office/drawing/2016/5/13/chartex" xmlns:cx8="http://schemas.microsoft.com/office/drawing/2016/5/14/chartex" xmlns:mc="http://schemas.openxmlformats.org/markup-compatibility/2006" xmlns:aink="http://schemas.microsoft.com/office/drawing/2016/ink" xmlns:am3d="http://schemas.microsoft.com/office/drawing/2017/model3d" xmlns:o="urn:schemas-microsoft-com:office:office" xmlns:r="http://schemas.openxmlformats.org/officeDocument/2006/relationships" xmlns:m="http://schemas.openxmlformats.org/officeDocument/2006/math" xmlns:v="urn:schemas-microsoft-com:vml" xmlns:wp14="http://schemas.microsoft.com/office/word/2010/wordprocessingDrawing" xmlns:wp="http://schemas.openxmlformats.org/drawingml/2006/wordprocessingDrawing" xmlns:w10="urn:schemas-microsoft-com:office:word" xmlns:w="http://schemas.openxmlformats.org/wordprocessingml/2006/main" xmlns:w14="http://schemas.microsoft.com/office/word/2010/wordml" xmlns:w15="http://schemas.microsoft.com/office/word/2012/wordml" xmlns:w16cid="http://schemas.microsoft.com/office/word/2016/wordml/cid" xmlns:w16se="http://schemas.microsoft.com/office/word/2015/wordml/symex" xmlns:wpg="http://schemas.microsoft.com/office/word/2010/wordprocessingGroup" xmlns:wpi="http://schemas.microsoft.com/office/word/2010/wordprocessingInk" xmlns:wne="http://schemas.microsoft.com/office/word/2006/wordml" xmlns:wps="http://schemas.microsoft.com/office/word/2010/wordprocessingShape" mc:Ignorable="w14 w15 w16se w16cid wp14">
   <w:body>
     <w:p>
       <w:pPr>
@@ -21,7 +21,19 @@
           <w:szCs w:val="36"/>
           <w:lang w:val="es-ES"/>
         </w:rPr>
-        <w:t>SOIII[J.S.O]</w:t>
+        <w:t>S</w:t>
+      </w:r>
+      <w:bookmarkStart w:id="0" w:name="_GoBack"/>
+      <w:bookmarkEnd w:id="0"/>
+      <w:r>
+        <w:rPr>
+          <w:rFonts w:ascii="Times New Roman" w:hAnsi="Times New Roman" w:cs="Times New Roman"/>
+          <w:i/>
+          <w:sz w:val="36"/>
+          <w:szCs w:val="36"/>
+          <w:lang w:val="es-ES"/>
+        </w:rPr>
+        <w:t>O001003 y SO001004</w:t>
       </w:r>
     </w:p>
     <w:sdt>
@@ -48,7 +60,7 @@
       <w:sdtContent>
         <w:p>
           <w:pPr>
-            <w:pStyle w:val="TtulodeTDC"/>
+            <w:pStyle w:val="TtuloTDC"/>
           </w:pPr>
           <w:r>
             <w:t>Contenido</w:t>
@@ -311,14 +323,14 @@
           <w:lang w:val="es-ES"/>
         </w:rPr>
       </w:pPr>
-      <w:bookmarkStart w:id="0" w:name="_Toc7366060"/>
+      <w:bookmarkStart w:id="1" w:name="_Toc7366060"/>
       <w:r>
         <w:rPr>
           <w:lang w:val="es-ES"/>
         </w:rPr>
         <w:t>Relevamiento y justificación del Sistema Operativo del Servidor</w:t>
       </w:r>
-      <w:bookmarkEnd w:id="0"/>
+      <w:bookmarkEnd w:id="1"/>
     </w:p>
     <w:p>
       <w:pPr>
@@ -436,22 +448,87 @@
     <w:p>
       <w:pPr>
         <w:rPr>
-          <w:lang w:val="es-ES" w:eastAsia="es-ES"/>
-        </w:rPr>
-      </w:pPr>
-      <w:r>
-        <w:rPr>
-          <w:rFonts w:ascii="Times New Roman" w:hAnsi="Times New Roman" w:cs="Times New Roman"/>
-          <w:lang w:val="es-ES" w:eastAsia="es-ES"/>
-        </w:rPr>
-        <w:t xml:space="preserve">Las principales distribuciones de Linux que cumplen estos requisitos son Red Hat Enterprise Linux y SUSE Linux Enterprise Server. Ambas poseen soporte comercial en Uruguay, y son consideradas las distribuciones de Linux más estables. Sin embargo, presentan ciertas diferencias. Mientras que SLES </w:t>
-      </w:r>
-      <w:r>
-        <w:rPr>
-          <w:rFonts w:ascii="Times New Roman" w:hAnsi="Times New Roman" w:cs="Times New Roman"/>
-          <w:lang w:val="es-ES" w:eastAsia="es-ES"/>
-        </w:rPr>
-        <w:t xml:space="preserve">pone a disposición un sistema de administración gráfico más amigable, Red Hat es considerado como un sistema mucho más estable a pesar de su nivel de dificultad de administración. Además, tiene un sistema de parcheo de kernel </w:t>
+          <w:rFonts w:ascii="Times New Roman" w:hAnsi="Times New Roman" w:cs="Times New Roman"/>
+          <w:lang w:val="es-ES" w:eastAsia="es-ES"/>
+        </w:rPr>
+      </w:pPr>
+      <w:r>
+        <w:rPr>
+          <w:rFonts w:ascii="Times New Roman" w:hAnsi="Times New Roman" w:cs="Times New Roman"/>
+          <w:lang w:val="es-ES" w:eastAsia="es-ES"/>
+        </w:rPr>
+        <w:t xml:space="preserve">Las principales distribuciones de Linux que cumplen estos requisitos son Red </w:t>
+      </w:r>
+      <w:proofErr w:type="spellStart"/>
+      <w:r>
+        <w:rPr>
+          <w:rFonts w:ascii="Times New Roman" w:hAnsi="Times New Roman" w:cs="Times New Roman"/>
+          <w:lang w:val="es-ES" w:eastAsia="es-ES"/>
+        </w:rPr>
+        <w:t>Hat</w:t>
+      </w:r>
+      <w:proofErr w:type="spellEnd"/>
+      <w:r>
+        <w:rPr>
+          <w:rFonts w:ascii="Times New Roman" w:hAnsi="Times New Roman" w:cs="Times New Roman"/>
+          <w:lang w:val="es-ES" w:eastAsia="es-ES"/>
+        </w:rPr>
+        <w:t xml:space="preserve"> Enterprise Linux y SUSE Linux Enterprise Server. Ambas poseen soporte comercial en Uruguay, y son consideradas las distribuciones de Linux más estables. Sin embargo, presentan ciertas diferencias. Mientras que </w:t>
+      </w:r>
+      <w:proofErr w:type="spellStart"/>
+      <w:r>
+        <w:rPr>
+          <w:rFonts w:ascii="Times New Roman" w:hAnsi="Times New Roman" w:cs="Times New Roman"/>
+          <w:lang w:val="es-ES" w:eastAsia="es-ES"/>
+        </w:rPr>
+        <w:t>SLES</w:t>
+      </w:r>
+      <w:proofErr w:type="spellEnd"/>
+      <w:r>
+        <w:rPr>
+          <w:rFonts w:ascii="Times New Roman" w:hAnsi="Times New Roman" w:cs="Times New Roman"/>
+          <w:lang w:val="es-ES" w:eastAsia="es-ES"/>
+        </w:rPr>
+        <w:t xml:space="preserve"> </w:t>
+      </w:r>
+      <w:r>
+        <w:rPr>
+          <w:rFonts w:ascii="Times New Roman" w:hAnsi="Times New Roman" w:cs="Times New Roman"/>
+          <w:lang w:val="es-ES" w:eastAsia="es-ES"/>
+        </w:rPr>
+        <w:t xml:space="preserve">pone a disposición un sistema de administración gráfico más amigable, Red </w:t>
+      </w:r>
+      <w:proofErr w:type="spellStart"/>
+      <w:r>
+        <w:rPr>
+          <w:rFonts w:ascii="Times New Roman" w:hAnsi="Times New Roman" w:cs="Times New Roman"/>
+          <w:lang w:val="es-ES" w:eastAsia="es-ES"/>
+        </w:rPr>
+        <w:t>Hat</w:t>
+      </w:r>
+      <w:proofErr w:type="spellEnd"/>
+      <w:r>
+        <w:rPr>
+          <w:rFonts w:ascii="Times New Roman" w:hAnsi="Times New Roman" w:cs="Times New Roman"/>
+          <w:lang w:val="es-ES" w:eastAsia="es-ES"/>
+        </w:rPr>
+        <w:t xml:space="preserve"> es considerado como un sistema mucho más estable a pesar de su nivel de dificultad de administración. Además, tiene un sistema de parcheo de </w:t>
+      </w:r>
+      <w:proofErr w:type="spellStart"/>
+      <w:r>
+        <w:rPr>
+          <w:rFonts w:ascii="Times New Roman" w:hAnsi="Times New Roman" w:cs="Times New Roman"/>
+          <w:lang w:val="es-ES" w:eastAsia="es-ES"/>
+        </w:rPr>
+        <w:t>kernel</w:t>
+      </w:r>
+      <w:proofErr w:type="spellEnd"/>
+      <w:r>
+        <w:rPr>
+          <w:rFonts w:ascii="Times New Roman" w:hAnsi="Times New Roman" w:cs="Times New Roman"/>
+          <w:lang w:val="es-ES" w:eastAsia="es-ES"/>
+        </w:rPr>
+        <w:t xml:space="preserve"> </w:t>
       </w:r>
       <w:r>
         <w:rPr>
@@ -471,25 +548,54 @@
       </w:r>
       <w:r>
         <w:rPr>
-          <w:lang w:val="es-ES" w:eastAsia="es-ES"/>
-        </w:rPr>
-        <w:t xml:space="preserve"> considerado más maduro y estable que el equivalente de SLES</w:t>
-      </w:r>
+          <w:rFonts w:ascii="Times New Roman" w:hAnsi="Times New Roman" w:cs="Times New Roman"/>
+          <w:lang w:val="es-ES" w:eastAsia="es-ES"/>
+        </w:rPr>
+        <w:t xml:space="preserve"> considerado más maduro y estable que el equivalente de </w:t>
+      </w:r>
+      <w:proofErr w:type="spellStart"/>
+      <w:r>
+        <w:rPr>
+          <w:rFonts w:ascii="Times New Roman" w:hAnsi="Times New Roman" w:cs="Times New Roman"/>
+          <w:lang w:val="es-ES" w:eastAsia="es-ES"/>
+        </w:rPr>
+        <w:t>SLES</w:t>
+      </w:r>
+      <w:proofErr w:type="spellEnd"/>
       <w:r>
         <w:rPr>
           <w:rStyle w:val="Refdenotaalpie"/>
+          <w:rFonts w:ascii="Times New Roman" w:hAnsi="Times New Roman" w:cs="Times New Roman"/>
           <w:lang w:val="es-ES" w:eastAsia="es-ES"/>
         </w:rPr>
         <w:footnoteReference w:id="2"/>
       </w:r>
       <w:r>
         <w:rPr>
-          <w:lang w:val="es-ES" w:eastAsia="es-ES"/>
-        </w:rPr>
-        <w:t xml:space="preserve">. Para Red Hat, hemos encontrado </w:t>
-      </w:r>
-      <w:r>
-        <w:rPr>
+          <w:rFonts w:ascii="Times New Roman" w:hAnsi="Times New Roman" w:cs="Times New Roman"/>
+          <w:lang w:val="es-ES" w:eastAsia="es-ES"/>
+        </w:rPr>
+        <w:t xml:space="preserve">. Para Red </w:t>
+      </w:r>
+      <w:proofErr w:type="spellStart"/>
+      <w:r>
+        <w:rPr>
+          <w:rFonts w:ascii="Times New Roman" w:hAnsi="Times New Roman" w:cs="Times New Roman"/>
+          <w:lang w:val="es-ES" w:eastAsia="es-ES"/>
+        </w:rPr>
+        <w:t>Hat</w:t>
+      </w:r>
+      <w:proofErr w:type="spellEnd"/>
+      <w:r>
+        <w:rPr>
+          <w:rFonts w:ascii="Times New Roman" w:hAnsi="Times New Roman" w:cs="Times New Roman"/>
+          <w:lang w:val="es-ES" w:eastAsia="es-ES"/>
+        </w:rPr>
+        <w:t xml:space="preserve">, hemos encontrado </w:t>
+      </w:r>
+      <w:r>
+        <w:rPr>
+          <w:rFonts w:ascii="Times New Roman" w:hAnsi="Times New Roman" w:cs="Times New Roman"/>
           <w:b/>
           <w:lang w:val="es-ES" w:eastAsia="es-ES"/>
         </w:rPr>
@@ -498,6 +604,7 @@
       <w:r>
         <w:rPr>
           <w:rStyle w:val="Refdenotaalpie"/>
+          <w:rFonts w:ascii="Times New Roman" w:hAnsi="Times New Roman" w:cs="Times New Roman"/>
           <w:b/>
           <w:lang w:val="es-ES" w:eastAsia="es-ES"/>
         </w:rPr>
@@ -505,6 +612,7 @@
       </w:r>
       <w:r>
         <w:rPr>
+          <w:rFonts w:ascii="Times New Roman" w:hAnsi="Times New Roman" w:cs="Times New Roman"/>
           <w:b/>
           <w:lang w:val="es-ES" w:eastAsia="es-ES"/>
         </w:rPr>
@@ -512,22 +620,73 @@
       </w:r>
       <w:r>
         <w:rPr>
-          <w:lang w:val="es-ES" w:eastAsia="es-ES"/>
-        </w:rPr>
-        <w:t>empresas certificadas por Red Hat que proveen soporte empresarial en Uruguay, mientras que sólo existen dos</w:t>
+          <w:rFonts w:ascii="Times New Roman" w:hAnsi="Times New Roman" w:cs="Times New Roman"/>
+          <w:lang w:val="es-ES" w:eastAsia="es-ES"/>
+        </w:rPr>
+        <w:t xml:space="preserve">empresas certificadas por Red </w:t>
+      </w:r>
+      <w:proofErr w:type="spellStart"/>
+      <w:r>
+        <w:rPr>
+          <w:rFonts w:ascii="Times New Roman" w:hAnsi="Times New Roman" w:cs="Times New Roman"/>
+          <w:lang w:val="es-ES" w:eastAsia="es-ES"/>
+        </w:rPr>
+        <w:t>Hat</w:t>
+      </w:r>
+      <w:proofErr w:type="spellEnd"/>
+      <w:r>
+        <w:rPr>
+          <w:rFonts w:ascii="Times New Roman" w:hAnsi="Times New Roman" w:cs="Times New Roman"/>
+          <w:lang w:val="es-ES" w:eastAsia="es-ES"/>
+        </w:rPr>
+        <w:t xml:space="preserve"> que proveen soporte empresarial en Uruguay, mientras que sólo existen dos</w:t>
       </w:r>
       <w:r>
         <w:rPr>
           <w:rStyle w:val="Refdenotaalpie"/>
+          <w:rFonts w:ascii="Times New Roman" w:hAnsi="Times New Roman" w:cs="Times New Roman"/>
           <w:lang w:val="es-ES" w:eastAsia="es-ES"/>
         </w:rPr>
         <w:footnoteReference w:id="4"/>
       </w:r>
       <w:r>
         <w:rPr>
-          <w:lang w:val="es-ES" w:eastAsia="es-ES"/>
-        </w:rPr>
-        <w:t xml:space="preserve"> empresas certificadas por SUSE en Uruguay. Además, Red Hat es una de las principales empresas que dedican sus recursos al desarrollo del kernel Linux, aportando a su desarrollo desde 1993.</w:t>
+          <w:rFonts w:ascii="Times New Roman" w:hAnsi="Times New Roman" w:cs="Times New Roman"/>
+          <w:lang w:val="es-ES" w:eastAsia="es-ES"/>
+        </w:rPr>
+        <w:t xml:space="preserve"> empresas certificadas por SUSE en Uruguay. Además, Red </w:t>
+      </w:r>
+      <w:proofErr w:type="spellStart"/>
+      <w:r>
+        <w:rPr>
+          <w:rFonts w:ascii="Times New Roman" w:hAnsi="Times New Roman" w:cs="Times New Roman"/>
+          <w:lang w:val="es-ES" w:eastAsia="es-ES"/>
+        </w:rPr>
+        <w:t>Hat</w:t>
+      </w:r>
+      <w:proofErr w:type="spellEnd"/>
+      <w:r>
+        <w:rPr>
+          <w:rFonts w:ascii="Times New Roman" w:hAnsi="Times New Roman" w:cs="Times New Roman"/>
+          <w:lang w:val="es-ES" w:eastAsia="es-ES"/>
+        </w:rPr>
+        <w:t xml:space="preserve"> es una de las principales empresas que dedican sus recursos al desarrollo del </w:t>
+      </w:r>
+      <w:proofErr w:type="spellStart"/>
+      <w:r>
+        <w:rPr>
+          <w:rFonts w:ascii="Times New Roman" w:hAnsi="Times New Roman" w:cs="Times New Roman"/>
+          <w:lang w:val="es-ES" w:eastAsia="es-ES"/>
+        </w:rPr>
+        <w:t>kernel</w:t>
+      </w:r>
+      <w:proofErr w:type="spellEnd"/>
+      <w:r>
+        <w:rPr>
+          <w:rFonts w:ascii="Times New Roman" w:hAnsi="Times New Roman" w:cs="Times New Roman"/>
+          <w:lang w:val="es-ES" w:eastAsia="es-ES"/>
+        </w:rPr>
+        <w:t xml:space="preserve"> Linux, aportando a su desarrollo desde 1993.</w:t>
       </w:r>
     </w:p>
     <w:p>
@@ -539,12 +698,30 @@
       </w:pPr>
       <w:r>
         <w:rPr>
-          <w:lang w:val="es-ES" w:eastAsia="es-ES"/>
-        </w:rPr>
-        <w:t>En vista de estas diferencias entre ambos sistemas, la decisión tomada es el uso de Red Hat Enterprise Linux como sistema operativo del servidor. El mismo tiene un costo de 250U$S sin servicio, 800U$S con servicio estándar (sólo en horas de trabajo), y 1300U$S con servicio Premium (</w:t>
-      </w:r>
-      <w:r>
-        <w:rPr>
+          <w:rFonts w:ascii="Times New Roman" w:hAnsi="Times New Roman" w:cs="Times New Roman"/>
+          <w:lang w:val="es-ES" w:eastAsia="es-ES"/>
+        </w:rPr>
+        <w:t xml:space="preserve">En vista de estas diferencias entre ambos sistemas, la decisión tomada es el uso de Red </w:t>
+      </w:r>
+      <w:proofErr w:type="spellStart"/>
+      <w:r>
+        <w:rPr>
+          <w:rFonts w:ascii="Times New Roman" w:hAnsi="Times New Roman" w:cs="Times New Roman"/>
+          <w:lang w:val="es-ES" w:eastAsia="es-ES"/>
+        </w:rPr>
+        <w:t>Hat</w:t>
+      </w:r>
+      <w:proofErr w:type="spellEnd"/>
+      <w:r>
+        <w:rPr>
+          <w:rFonts w:ascii="Times New Roman" w:hAnsi="Times New Roman" w:cs="Times New Roman"/>
+          <w:lang w:val="es-ES" w:eastAsia="es-ES"/>
+        </w:rPr>
+        <w:t xml:space="preserve"> Enterprise Linux como sistema operativo del servidor. El mismo tiene un costo de 250U$S sin servicio, 800U$S con servicio estándar (sólo en horas de trabajo), y 1300U$S con servicio Premium (</w:t>
+      </w:r>
+      <w:r>
+        <w:rPr>
+          <w:rFonts w:ascii="Times New Roman" w:hAnsi="Times New Roman" w:cs="Times New Roman"/>
           <w:b/>
           <w:lang w:val="es-ES" w:eastAsia="es-ES"/>
         </w:rPr>
@@ -552,6 +729,7 @@
       </w:r>
       <w:r>
         <w:rPr>
+          <w:rFonts w:ascii="Times New Roman" w:hAnsi="Times New Roman" w:cs="Times New Roman"/>
           <w:lang w:val="es-ES" w:eastAsia="es-ES"/>
         </w:rPr>
         <w:t xml:space="preserve">) </w:t>
@@ -559,6 +737,7 @@
       <w:sdt>
         <w:sdtPr>
           <w:rPr>
+            <w:rFonts w:ascii="Times New Roman" w:hAnsi="Times New Roman" w:cs="Times New Roman"/>
             <w:lang w:val="es-ES" w:eastAsia="es-ES"/>
           </w:rPr>
           <w:id w:val="470176894"/>
@@ -568,24 +747,28 @@
         <w:sdtContent>
           <w:r>
             <w:rPr>
+              <w:rFonts w:ascii="Times New Roman" w:hAnsi="Times New Roman" w:cs="Times New Roman"/>
               <w:lang w:val="es-ES" w:eastAsia="es-ES"/>
             </w:rPr>
             <w:fldChar w:fldCharType="begin"/>
           </w:r>
           <w:r>
             <w:rPr>
+              <w:rFonts w:ascii="Times New Roman" w:hAnsi="Times New Roman" w:cs="Times New Roman"/>
               <w:lang w:val="es-ES" w:eastAsia="es-ES"/>
             </w:rPr>
             <w:instrText xml:space="preserve"> CITATION rhstore \l 3082 </w:instrText>
           </w:r>
           <w:r>
             <w:rPr>
+              <w:rFonts w:ascii="Times New Roman" w:hAnsi="Times New Roman" w:cs="Times New Roman"/>
               <w:lang w:val="es-ES" w:eastAsia="es-ES"/>
             </w:rPr>
             <w:fldChar w:fldCharType="separate"/>
           </w:r>
           <w:r>
             <w:rPr>
+              <w:rFonts w:ascii="Times New Roman" w:hAnsi="Times New Roman" w:cs="Times New Roman"/>
               <w:noProof/>
               <w:lang w:val="es-ES" w:eastAsia="es-ES"/>
             </w:rPr>
@@ -593,6 +776,7 @@
           </w:r>
           <w:r>
             <w:rPr>
+              <w:rFonts w:ascii="Times New Roman" w:hAnsi="Times New Roman" w:cs="Times New Roman"/>
               <w:lang w:val="es-ES" w:eastAsia="es-ES"/>
             </w:rPr>
             <w:fldChar w:fldCharType="end"/>
@@ -601,6 +785,7 @@
       </w:sdt>
       <w:r>
         <w:rPr>
+          <w:rFonts w:ascii="Times New Roman" w:hAnsi="Times New Roman" w:cs="Times New Roman"/>
           <w:lang w:val="es-ES" w:eastAsia="es-ES"/>
         </w:rPr>
         <w:t>. Recomendamos además la contratación de servicio Premium por su disponibilidad horaria.</w:t>
@@ -623,7 +808,7 @@
           <w:lang w:val="es-ES" w:eastAsia="es-ES"/>
         </w:rPr>
       </w:pPr>
-      <w:bookmarkStart w:id="1" w:name="_Toc7366061"/>
+      <w:bookmarkStart w:id="2" w:name="_Toc7366061"/>
       <w:r>
         <w:rPr>
           <w:rFonts w:eastAsia="Times New Roman"/>
@@ -634,7 +819,7 @@
         <w:lastRenderedPageBreak/>
         <w:t>Relevamiento y justificación del Sistema Operativo de Terminales</w:t>
       </w:r>
-      <w:bookmarkEnd w:id="1"/>
+      <w:bookmarkEnd w:id="2"/>
     </w:p>
     <w:p>
       <w:pPr>
@@ -998,7 +1183,23 @@
                 <w:rFonts w:ascii="Times New Roman" w:hAnsi="Times New Roman" w:cs="Times New Roman"/>
                 <w:lang w:val="es-ES" w:eastAsia="es-ES"/>
               </w:rPr>
-              <w:t>A medias (no admite conexiones con Informix ni interfaces en Windows Forms)</w:t>
+              <w:t xml:space="preserve">A medias (no admite conexiones con Informix ni interfaces en Windows </w:t>
+            </w:r>
+            <w:proofErr w:type="spellStart"/>
+            <w:r>
+              <w:rPr>
+                <w:rFonts w:ascii="Times New Roman" w:hAnsi="Times New Roman" w:cs="Times New Roman"/>
+                <w:lang w:val="es-ES" w:eastAsia="es-ES"/>
+              </w:rPr>
+              <w:t>Forms</w:t>
+            </w:r>
+            <w:proofErr w:type="spellEnd"/>
+            <w:r>
+              <w:rPr>
+                <w:rFonts w:ascii="Times New Roman" w:hAnsi="Times New Roman" w:cs="Times New Roman"/>
+                <w:lang w:val="es-ES" w:eastAsia="es-ES"/>
+              </w:rPr>
+              <w:t>)</w:t>
             </w:r>
           </w:p>
         </w:tc>
@@ -1261,7 +1462,7 @@
         </w:rPr>
       </w:pPr>
     </w:p>
-    <w:bookmarkStart w:id="2" w:name="_Toc7366062" w:displacedByCustomXml="next"/>
+    <w:bookmarkStart w:id="3" w:name="_Toc7366062" w:displacedByCustomXml="next"/>
     <w:sdt>
       <w:sdtPr>
         <w:rPr>
@@ -1293,7 +1494,7 @@
             </w:rPr>
             <w:t>Referencias</w:t>
           </w:r>
-          <w:bookmarkEnd w:id="2"/>
+          <w:bookmarkEnd w:id="3"/>
         </w:p>
         <w:sdt>
           <w:sdtPr>
@@ -1388,8 +1589,6 @@
           <w:lang w:val="es-ES" w:eastAsia="es-ES"/>
         </w:rPr>
       </w:pPr>
-      <w:bookmarkStart w:id="3" w:name="_GoBack"/>
-      <w:bookmarkEnd w:id="3"/>
     </w:p>
     <w:sectPr>
       <w:headerReference w:type="even" r:id="rId8"/>
@@ -1398,7 +1597,7 @@
       <w:footerReference w:type="first" r:id="rId11"/>
       <w:type w:val="continuous"/>
       <w:pgSz w:w="11906" w:h="16838" w:code="9"/>
-      <w:pgMar w:top="1134" w:right="1701" w:bottom="567" w:left="1701" w:header="709" w:footer="709" w:gutter="0"/>
+      <w:pgMar w:top="567" w:right="964" w:bottom="680" w:left="964" w:header="709" w:footer="709" w:gutter="0"/>
       <w:cols w:space="708"/>
       <w:docGrid w:linePitch="360"/>
     </w:sectPr>
@@ -1407,7 +1606,7 @@
 </file>
 
 <file path=word/endnotes.xml><?xml version="1.0" encoding="utf-8"?>
-<w:endnotes xmlns:wpc="http://schemas.microsoft.com/office/word/2010/wordprocessingCanvas" xmlns:mc="http://schemas.openxmlformats.org/markup-compatibility/2006" xmlns:o="urn:schemas-microsoft-com:office:office" xmlns:r="http://schemas.openxmlformats.org/officeDocument/2006/relationships" xmlns:m="http://schemas.openxmlformats.org/officeDocument/2006/math" xmlns:v="urn:schemas-microsoft-com:vml" xmlns:wp14="http://schemas.microsoft.com/office/word/2010/wordprocessingDrawing" xmlns:wp="http://schemas.openxmlformats.org/drawingml/2006/wordprocessingDrawing" xmlns:w10="urn:schemas-microsoft-com:office:word" xmlns:w="http://schemas.openxmlformats.org/wordprocessingml/2006/main" xmlns:w14="http://schemas.microsoft.com/office/word/2010/wordml" xmlns:w15="http://schemas.microsoft.com/office/word/2012/wordml" xmlns:wpg="http://schemas.microsoft.com/office/word/2010/wordprocessingGroup" xmlns:wpi="http://schemas.microsoft.com/office/word/2010/wordprocessingInk" xmlns:wne="http://schemas.microsoft.com/office/word/2006/wordml" xmlns:wps="http://schemas.microsoft.com/office/word/2010/wordprocessingShape" mc:Ignorable="w14 w15 wp14">
+<w:endnotes xmlns:wpc="http://schemas.microsoft.com/office/word/2010/wordprocessingCanvas" xmlns:cx="http://schemas.microsoft.com/office/drawing/2014/chartex" xmlns:cx1="http://schemas.microsoft.com/office/drawing/2015/9/8/chartex" xmlns:cx2="http://schemas.microsoft.com/office/drawing/2015/10/21/chartex" xmlns:cx3="http://schemas.microsoft.com/office/drawing/2016/5/9/chartex" xmlns:cx4="http://schemas.microsoft.com/office/drawing/2016/5/10/chartex" xmlns:cx5="http://schemas.microsoft.com/office/drawing/2016/5/11/chartex" xmlns:cx6="http://schemas.microsoft.com/office/drawing/2016/5/12/chartex" xmlns:cx7="http://schemas.microsoft.com/office/drawing/2016/5/13/chartex" xmlns:cx8="http://schemas.microsoft.com/office/drawing/2016/5/14/chartex" xmlns:mc="http://schemas.openxmlformats.org/markup-compatibility/2006" xmlns:aink="http://schemas.microsoft.com/office/drawing/2016/ink" xmlns:am3d="http://schemas.microsoft.com/office/drawing/2017/model3d" xmlns:o="urn:schemas-microsoft-com:office:office" xmlns:r="http://schemas.openxmlformats.org/officeDocument/2006/relationships" xmlns:m="http://schemas.openxmlformats.org/officeDocument/2006/math" xmlns:v="urn:schemas-microsoft-com:vml" xmlns:wp14="http://schemas.microsoft.com/office/word/2010/wordprocessingDrawing" xmlns:wp="http://schemas.openxmlformats.org/drawingml/2006/wordprocessingDrawing" xmlns:w10="urn:schemas-microsoft-com:office:word" xmlns:w="http://schemas.openxmlformats.org/wordprocessingml/2006/main" xmlns:w14="http://schemas.microsoft.com/office/word/2010/wordml" xmlns:w15="http://schemas.microsoft.com/office/word/2012/wordml" xmlns:w16cid="http://schemas.microsoft.com/office/word/2016/wordml/cid" xmlns:w16se="http://schemas.microsoft.com/office/word/2015/wordml/symex" xmlns:wpg="http://schemas.microsoft.com/office/word/2010/wordprocessingGroup" xmlns:wpi="http://schemas.microsoft.com/office/word/2010/wordprocessingInk" xmlns:wne="http://schemas.microsoft.com/office/word/2006/wordml" xmlns:wps="http://schemas.microsoft.com/office/word/2010/wordprocessingShape" mc:Ignorable="w14 w15 w16se w16cid wp14">
   <w:endnote w:type="separator" w:id="-1">
     <w:p>
       <w:pPr>
@@ -1432,7 +1631,7 @@
 </file>
 
 <file path=word/footer1.xml><?xml version="1.0" encoding="utf-8"?>
-<w:ftr xmlns:wpc="http://schemas.microsoft.com/office/word/2010/wordprocessingCanvas" xmlns:mc="http://schemas.openxmlformats.org/markup-compatibility/2006" xmlns:o="urn:schemas-microsoft-com:office:office" xmlns:r="http://schemas.openxmlformats.org/officeDocument/2006/relationships" xmlns:m="http://schemas.openxmlformats.org/officeDocument/2006/math" xmlns:v="urn:schemas-microsoft-com:vml" xmlns:wp14="http://schemas.microsoft.com/office/word/2010/wordprocessingDrawing" xmlns:wp="http://schemas.openxmlformats.org/drawingml/2006/wordprocessingDrawing" xmlns:w10="urn:schemas-microsoft-com:office:word" xmlns:w="http://schemas.openxmlformats.org/wordprocessingml/2006/main" xmlns:w14="http://schemas.microsoft.com/office/word/2010/wordml" xmlns:w15="http://schemas.microsoft.com/office/word/2012/wordml" xmlns:wpg="http://schemas.microsoft.com/office/word/2010/wordprocessingGroup" xmlns:wpi="http://schemas.microsoft.com/office/word/2010/wordprocessingInk" xmlns:wne="http://schemas.microsoft.com/office/word/2006/wordml" xmlns:wps="http://schemas.microsoft.com/office/word/2010/wordprocessingShape" mc:Ignorable="w14 w15 wp14">
+<w:ftr xmlns:wpc="http://schemas.microsoft.com/office/word/2010/wordprocessingCanvas" xmlns:cx="http://schemas.microsoft.com/office/drawing/2014/chartex" xmlns:cx1="http://schemas.microsoft.com/office/drawing/2015/9/8/chartex" xmlns:cx2="http://schemas.microsoft.com/office/drawing/2015/10/21/chartex" xmlns:cx3="http://schemas.microsoft.com/office/drawing/2016/5/9/chartex" xmlns:cx4="http://schemas.microsoft.com/office/drawing/2016/5/10/chartex" xmlns:cx5="http://schemas.microsoft.com/office/drawing/2016/5/11/chartex" xmlns:cx6="http://schemas.microsoft.com/office/drawing/2016/5/12/chartex" xmlns:cx7="http://schemas.microsoft.com/office/drawing/2016/5/13/chartex" xmlns:cx8="http://schemas.microsoft.com/office/drawing/2016/5/14/chartex" xmlns:mc="http://schemas.openxmlformats.org/markup-compatibility/2006" xmlns:aink="http://schemas.microsoft.com/office/drawing/2016/ink" xmlns:am3d="http://schemas.microsoft.com/office/drawing/2017/model3d" xmlns:o="urn:schemas-microsoft-com:office:office" xmlns:r="http://schemas.openxmlformats.org/officeDocument/2006/relationships" xmlns:m="http://schemas.openxmlformats.org/officeDocument/2006/math" xmlns:v="urn:schemas-microsoft-com:vml" xmlns:wp14="http://schemas.microsoft.com/office/word/2010/wordprocessingDrawing" xmlns:wp="http://schemas.openxmlformats.org/drawingml/2006/wordprocessingDrawing" xmlns:w10="urn:schemas-microsoft-com:office:word" xmlns:w="http://schemas.openxmlformats.org/wordprocessingml/2006/main" xmlns:w14="http://schemas.microsoft.com/office/word/2010/wordml" xmlns:w15="http://schemas.microsoft.com/office/word/2012/wordml" xmlns:w16cid="http://schemas.microsoft.com/office/word/2016/wordml/cid" xmlns:w16se="http://schemas.microsoft.com/office/word/2015/wordml/symex" xmlns:wpg="http://schemas.microsoft.com/office/word/2010/wordprocessingGroup" xmlns:wpi="http://schemas.microsoft.com/office/word/2010/wordprocessingInk" xmlns:wne="http://schemas.microsoft.com/office/word/2006/wordml" xmlns:wps="http://schemas.microsoft.com/office/word/2010/wordprocessingShape" mc:Ignorable="w14 w15 w16se w16cid wp14">
   <w:sdt>
     <w:sdtPr>
       <w:id w:val="-1689366576"/>
@@ -1456,7 +1655,11 @@
           <w:p>
             <w:pPr>
               <w:pStyle w:val="Piedepgina"/>
-              <w:jc w:val="right"/>
+            </w:pPr>
+          </w:p>
+          <w:p>
+            <w:pPr>
+              <w:pStyle w:val="Piedepgina"/>
             </w:pPr>
             <w:r>
               <w:rPr>
@@ -1467,13 +1670,13 @@
                 <wp:anchor distT="0" distB="0" distL="114300" distR="114300" simplePos="0" relativeHeight="251663360" behindDoc="1" locked="0" layoutInCell="1" allowOverlap="1" wp14:anchorId="06899296" wp14:editId="66C94B86">
                   <wp:simplePos x="0" y="0"/>
                   <wp:positionH relativeFrom="page">
-                    <wp:posOffset>6066790</wp:posOffset>
+                    <wp:posOffset>6800969</wp:posOffset>
                   </wp:positionH>
                   <wp:positionV relativeFrom="page">
-                    <wp:posOffset>9119870</wp:posOffset>
+                    <wp:posOffset>9905999</wp:posOffset>
                   </wp:positionV>
-                  <wp:extent cx="1342800" cy="1447200"/>
-                  <wp:effectExtent l="0" t="0" r="0" b="635"/>
+                  <wp:extent cx="608846" cy="656183"/>
+                  <wp:effectExtent l="0" t="0" r="1270" b="0"/>
                   <wp:wrapNone/>
                   <wp:docPr id="5" name="Imagen 5"/>
                   <wp:cNvGraphicFramePr>
@@ -1501,7 +1704,7 @@
                         <pic:spPr>
                           <a:xfrm>
                             <a:off x="0" y="0"/>
-                            <a:ext cx="1342800" cy="1447200"/>
+                            <a:ext cx="618417" cy="666498"/>
                           </a:xfrm>
                           <a:prstGeom prst="rect">
                             <a:avLst/>
@@ -1620,16 +1823,11 @@
       </w:sdt>
     </w:sdtContent>
   </w:sdt>
-  <w:p>
-    <w:pPr>
-      <w:pStyle w:val="Piedepgina"/>
-    </w:pPr>
-  </w:p>
 </w:ftr>
 </file>
 
 <file path=word/footer2.xml><?xml version="1.0" encoding="utf-8"?>
-<w:ftr xmlns:wpc="http://schemas.microsoft.com/office/word/2010/wordprocessingCanvas" xmlns:mc="http://schemas.openxmlformats.org/markup-compatibility/2006" xmlns:o="urn:schemas-microsoft-com:office:office" xmlns:r="http://schemas.openxmlformats.org/officeDocument/2006/relationships" xmlns:m="http://schemas.openxmlformats.org/officeDocument/2006/math" xmlns:v="urn:schemas-microsoft-com:vml" xmlns:wp14="http://schemas.microsoft.com/office/word/2010/wordprocessingDrawing" xmlns:wp="http://schemas.openxmlformats.org/drawingml/2006/wordprocessingDrawing" xmlns:w10="urn:schemas-microsoft-com:office:word" xmlns:w="http://schemas.openxmlformats.org/wordprocessingml/2006/main" xmlns:w14="http://schemas.microsoft.com/office/word/2010/wordml" xmlns:w15="http://schemas.microsoft.com/office/word/2012/wordml" xmlns:wpg="http://schemas.microsoft.com/office/word/2010/wordprocessingGroup" xmlns:wpi="http://schemas.microsoft.com/office/word/2010/wordprocessingInk" xmlns:wne="http://schemas.microsoft.com/office/word/2006/wordml" xmlns:wps="http://schemas.microsoft.com/office/word/2010/wordprocessingShape" mc:Ignorable="w14 w15 wp14">
+<w:ftr xmlns:wpc="http://schemas.microsoft.com/office/word/2010/wordprocessingCanvas" xmlns:cx="http://schemas.microsoft.com/office/drawing/2014/chartex" xmlns:cx1="http://schemas.microsoft.com/office/drawing/2015/9/8/chartex" xmlns:cx2="http://schemas.microsoft.com/office/drawing/2015/10/21/chartex" xmlns:cx3="http://schemas.microsoft.com/office/drawing/2016/5/9/chartex" xmlns:cx4="http://schemas.microsoft.com/office/drawing/2016/5/10/chartex" xmlns:cx5="http://schemas.microsoft.com/office/drawing/2016/5/11/chartex" xmlns:cx6="http://schemas.microsoft.com/office/drawing/2016/5/12/chartex" xmlns:cx7="http://schemas.microsoft.com/office/drawing/2016/5/13/chartex" xmlns:cx8="http://schemas.microsoft.com/office/drawing/2016/5/14/chartex" xmlns:mc="http://schemas.openxmlformats.org/markup-compatibility/2006" xmlns:aink="http://schemas.microsoft.com/office/drawing/2016/ink" xmlns:am3d="http://schemas.microsoft.com/office/drawing/2017/model3d" xmlns:o="urn:schemas-microsoft-com:office:office" xmlns:r="http://schemas.openxmlformats.org/officeDocument/2006/relationships" xmlns:m="http://schemas.openxmlformats.org/officeDocument/2006/math" xmlns:v="urn:schemas-microsoft-com:vml" xmlns:wp14="http://schemas.microsoft.com/office/word/2010/wordprocessingDrawing" xmlns:wp="http://schemas.openxmlformats.org/drawingml/2006/wordprocessingDrawing" xmlns:w10="urn:schemas-microsoft-com:office:word" xmlns:w="http://schemas.openxmlformats.org/wordprocessingml/2006/main" xmlns:w14="http://schemas.microsoft.com/office/word/2010/wordml" xmlns:w15="http://schemas.microsoft.com/office/word/2012/wordml" xmlns:w16cid="http://schemas.microsoft.com/office/word/2016/wordml/cid" xmlns:w16se="http://schemas.microsoft.com/office/word/2015/wordml/symex" xmlns:wpg="http://schemas.microsoft.com/office/word/2010/wordprocessingGroup" xmlns:wpi="http://schemas.microsoft.com/office/word/2010/wordprocessingInk" xmlns:wne="http://schemas.microsoft.com/office/word/2006/wordml" xmlns:wps="http://schemas.microsoft.com/office/word/2010/wordprocessingShape" mc:Ignorable="w14 w15 w16se w16cid wp14">
   <w:p>
     <w:pPr>
       <w:pStyle w:val="Piedepgina"/>
@@ -1701,7 +1899,7 @@
 </file>
 
 <file path=word/footnotes.xml><?xml version="1.0" encoding="utf-8"?>
-<w:footnotes xmlns:wpc="http://schemas.microsoft.com/office/word/2010/wordprocessingCanvas" xmlns:mc="http://schemas.openxmlformats.org/markup-compatibility/2006" xmlns:o="urn:schemas-microsoft-com:office:office" xmlns:r="http://schemas.openxmlformats.org/officeDocument/2006/relationships" xmlns:m="http://schemas.openxmlformats.org/officeDocument/2006/math" xmlns:v="urn:schemas-microsoft-com:vml" xmlns:wp14="http://schemas.microsoft.com/office/word/2010/wordprocessingDrawing" xmlns:wp="http://schemas.openxmlformats.org/drawingml/2006/wordprocessingDrawing" xmlns:w10="urn:schemas-microsoft-com:office:word" xmlns:w="http://schemas.openxmlformats.org/wordprocessingml/2006/main" xmlns:w14="http://schemas.microsoft.com/office/word/2010/wordml" xmlns:w15="http://schemas.microsoft.com/office/word/2012/wordml" xmlns:wpg="http://schemas.microsoft.com/office/word/2010/wordprocessingGroup" xmlns:wpi="http://schemas.microsoft.com/office/word/2010/wordprocessingInk" xmlns:wne="http://schemas.microsoft.com/office/word/2006/wordml" xmlns:wps="http://schemas.microsoft.com/office/word/2010/wordprocessingShape" mc:Ignorable="w14 w15 wp14">
+<w:footnotes xmlns:wpc="http://schemas.microsoft.com/office/word/2010/wordprocessingCanvas" xmlns:cx="http://schemas.microsoft.com/office/drawing/2014/chartex" xmlns:cx1="http://schemas.microsoft.com/office/drawing/2015/9/8/chartex" xmlns:cx2="http://schemas.microsoft.com/office/drawing/2015/10/21/chartex" xmlns:cx3="http://schemas.microsoft.com/office/drawing/2016/5/9/chartex" xmlns:cx4="http://schemas.microsoft.com/office/drawing/2016/5/10/chartex" xmlns:cx5="http://schemas.microsoft.com/office/drawing/2016/5/11/chartex" xmlns:cx6="http://schemas.microsoft.com/office/drawing/2016/5/12/chartex" xmlns:cx7="http://schemas.microsoft.com/office/drawing/2016/5/13/chartex" xmlns:cx8="http://schemas.microsoft.com/office/drawing/2016/5/14/chartex" xmlns:mc="http://schemas.openxmlformats.org/markup-compatibility/2006" xmlns:aink="http://schemas.microsoft.com/office/drawing/2016/ink" xmlns:am3d="http://schemas.microsoft.com/office/drawing/2017/model3d" xmlns:o="urn:schemas-microsoft-com:office:office" xmlns:r="http://schemas.openxmlformats.org/officeDocument/2006/relationships" xmlns:m="http://schemas.openxmlformats.org/officeDocument/2006/math" xmlns:v="urn:schemas-microsoft-com:vml" xmlns:wp14="http://schemas.microsoft.com/office/word/2010/wordprocessingDrawing" xmlns:wp="http://schemas.openxmlformats.org/drawingml/2006/wordprocessingDrawing" xmlns:w10="urn:schemas-microsoft-com:office:word" xmlns:w="http://schemas.openxmlformats.org/wordprocessingml/2006/main" xmlns:w14="http://schemas.microsoft.com/office/word/2010/wordml" xmlns:w15="http://schemas.microsoft.com/office/word/2012/wordml" xmlns:w16cid="http://schemas.microsoft.com/office/word/2016/wordml/cid" xmlns:w16se="http://schemas.microsoft.com/office/word/2015/wordml/symex" xmlns:wpg="http://schemas.microsoft.com/office/word/2010/wordprocessingGroup" xmlns:wpi="http://schemas.microsoft.com/office/word/2010/wordprocessingInk" xmlns:wne="http://schemas.microsoft.com/office/word/2006/wordml" xmlns:wps="http://schemas.microsoft.com/office/word/2010/wordprocessingShape" mc:Ignorable="w14 w15 w16se w16cid wp14">
   <w:footnote w:type="separator" w:id="-1">
     <w:p>
       <w:pPr>
@@ -1734,7 +1932,23 @@
         <w:footnoteRef/>
       </w:r>
       <w:r>
-        <w:t xml:space="preserve"> Kpatch, permite actualizar el kernel (realmente </w:t>
+        <w:t xml:space="preserve"> </w:t>
+      </w:r>
+      <w:proofErr w:type="spellStart"/>
+      <w:r>
+        <w:t>Kpatch</w:t>
+      </w:r>
+      <w:proofErr w:type="spellEnd"/>
+      <w:r>
+        <w:t xml:space="preserve">, permite actualizar el </w:t>
+      </w:r>
+      <w:proofErr w:type="spellStart"/>
+      <w:r>
+        <w:t>kernel</w:t>
+      </w:r>
+      <w:proofErr w:type="spellEnd"/>
+      <w:r>
+        <w:t xml:space="preserve"> (realmente </w:t>
       </w:r>
       <w:r>
         <w:rPr>
@@ -1765,8 +1979,16 @@
         <w:rPr>
           <w:lang w:val="en-US"/>
         </w:rPr>
-        <w:t xml:space="preserve"> kGraft</w:t>
-      </w:r>
+        <w:t xml:space="preserve"> </w:t>
+      </w:r>
+      <w:proofErr w:type="spellStart"/>
+      <w:r>
+        <w:rPr>
+          <w:lang w:val="en-US"/>
+        </w:rPr>
+        <w:t>kGraft</w:t>
+      </w:r>
+      <w:proofErr w:type="spellEnd"/>
     </w:p>
   </w:footnote>
   <w:footnote w:id="3">
@@ -1787,13 +2009,125 @@
         <w:rPr>
           <w:lang w:val="en-US"/>
         </w:rPr>
-        <w:t xml:space="preserve"> NetLabs SRL, Arnaldo C. Castro S.A., A.T. SRL, In Switch Solutions</w:t>
-      </w:r>
+        <w:t xml:space="preserve"> </w:t>
+      </w:r>
+      <w:proofErr w:type="spellStart"/>
       <w:r>
         <w:rPr>
           <w:lang w:val="en-US"/>
         </w:rPr>
-        <w:t>, InfoCorp, InfoTech LTDA, IpWorkers, Nublit, Sifiye S.A. y Sonda Uruguay.</w:t>
+        <w:t>NetLabs</w:t>
+      </w:r>
+      <w:proofErr w:type="spellEnd"/>
+      <w:r>
+        <w:rPr>
+          <w:lang w:val="en-US"/>
+        </w:rPr>
+        <w:t xml:space="preserve"> </w:t>
+      </w:r>
+      <w:proofErr w:type="spellStart"/>
+      <w:r>
+        <w:rPr>
+          <w:lang w:val="en-US"/>
+        </w:rPr>
+        <w:t>SRL</w:t>
+      </w:r>
+      <w:proofErr w:type="spellEnd"/>
+      <w:r>
+        <w:rPr>
+          <w:lang w:val="en-US"/>
+        </w:rPr>
+        <w:t xml:space="preserve">, Arnaldo C. Castro S.A., A.T. </w:t>
+      </w:r>
+      <w:proofErr w:type="spellStart"/>
+      <w:r>
+        <w:rPr>
+          <w:lang w:val="en-US"/>
+        </w:rPr>
+        <w:t>SRL</w:t>
+      </w:r>
+      <w:proofErr w:type="spellEnd"/>
+      <w:r>
+        <w:rPr>
+          <w:lang w:val="en-US"/>
+        </w:rPr>
+        <w:t>, In Switch Solutions</w:t>
+      </w:r>
+      <w:r>
+        <w:rPr>
+          <w:lang w:val="en-US"/>
+        </w:rPr>
+        <w:t xml:space="preserve">, </w:t>
+      </w:r>
+      <w:proofErr w:type="spellStart"/>
+      <w:r>
+        <w:rPr>
+          <w:lang w:val="en-US"/>
+        </w:rPr>
+        <w:t>InfoCorp</w:t>
+      </w:r>
+      <w:proofErr w:type="spellEnd"/>
+      <w:r>
+        <w:rPr>
+          <w:lang w:val="en-US"/>
+        </w:rPr>
+        <w:t xml:space="preserve">, InfoTech LTDA, </w:t>
+      </w:r>
+      <w:proofErr w:type="spellStart"/>
+      <w:r>
+        <w:rPr>
+          <w:lang w:val="en-US"/>
+        </w:rPr>
+        <w:t>IpWorkers</w:t>
+      </w:r>
+      <w:proofErr w:type="spellEnd"/>
+      <w:r>
+        <w:rPr>
+          <w:lang w:val="en-US"/>
+        </w:rPr>
+        <w:t xml:space="preserve">, </w:t>
+      </w:r>
+      <w:proofErr w:type="spellStart"/>
+      <w:r>
+        <w:rPr>
+          <w:lang w:val="en-US"/>
+        </w:rPr>
+        <w:t>Nublit</w:t>
+      </w:r>
+      <w:proofErr w:type="spellEnd"/>
+      <w:r>
+        <w:rPr>
+          <w:lang w:val="en-US"/>
+        </w:rPr>
+        <w:t xml:space="preserve">, </w:t>
+      </w:r>
+      <w:proofErr w:type="spellStart"/>
+      <w:r>
+        <w:rPr>
+          <w:lang w:val="en-US"/>
+        </w:rPr>
+        <w:t>Sifiye</w:t>
+      </w:r>
+      <w:proofErr w:type="spellEnd"/>
+      <w:r>
+        <w:rPr>
+          <w:lang w:val="en-US"/>
+        </w:rPr>
+        <w:t xml:space="preserve"> S.A. y </w:t>
+      </w:r>
+      <w:proofErr w:type="spellStart"/>
+      <w:r>
+        <w:rPr>
+          <w:lang w:val="en-US"/>
+        </w:rPr>
+        <w:t>Sonda</w:t>
+      </w:r>
+      <w:proofErr w:type="spellEnd"/>
+      <w:r>
+        <w:rPr>
+          <w:lang w:val="en-US"/>
+        </w:rPr>
+        <w:t xml:space="preserve"> Uruguay.</w:t>
       </w:r>
     </w:p>
   </w:footnote>
@@ -1814,11 +2148,33 @@
       <w:r>
         <w:t xml:space="preserve"> </w:t>
       </w:r>
+      <w:proofErr w:type="spellStart"/>
       <w:r>
         <w:rPr>
           <w:lang w:val="es-ES"/>
         </w:rPr>
-        <w:t>Aktio, sitio web no disponible al momento de escritura del documento y BHV Informática.</w:t>
+        <w:t>Aktio</w:t>
+      </w:r>
+      <w:proofErr w:type="spellEnd"/>
+      <w:r>
+        <w:rPr>
+          <w:lang w:val="es-ES"/>
+        </w:rPr>
+        <w:t xml:space="preserve">, sitio web no disponible al momento de escritura del documento y </w:t>
+      </w:r>
+      <w:proofErr w:type="spellStart"/>
+      <w:r>
+        <w:rPr>
+          <w:lang w:val="es-ES"/>
+        </w:rPr>
+        <w:t>BHV</w:t>
+      </w:r>
+      <w:proofErr w:type="spellEnd"/>
+      <w:r>
+        <w:rPr>
+          <w:lang w:val="es-ES"/>
+        </w:rPr>
+        <w:t xml:space="preserve"> Informática.</w:t>
       </w:r>
     </w:p>
   </w:footnote>
@@ -1826,7 +2182,7 @@
 </file>
 
 <file path=word/header1.xml><?xml version="1.0" encoding="utf-8"?>
-<w:hdr xmlns:wpc="http://schemas.microsoft.com/office/word/2010/wordprocessingCanvas" xmlns:mc="http://schemas.openxmlformats.org/markup-compatibility/2006" xmlns:o="urn:schemas-microsoft-com:office:office" xmlns:r="http://schemas.openxmlformats.org/officeDocument/2006/relationships" xmlns:m="http://schemas.openxmlformats.org/officeDocument/2006/math" xmlns:v="urn:schemas-microsoft-com:vml" xmlns:wp14="http://schemas.microsoft.com/office/word/2010/wordprocessingDrawing" xmlns:wp="http://schemas.openxmlformats.org/drawingml/2006/wordprocessingDrawing" xmlns:w10="urn:schemas-microsoft-com:office:word" xmlns:w="http://schemas.openxmlformats.org/wordprocessingml/2006/main" xmlns:w14="http://schemas.microsoft.com/office/word/2010/wordml" xmlns:w15="http://schemas.microsoft.com/office/word/2012/wordml" xmlns:wpg="http://schemas.microsoft.com/office/word/2010/wordprocessingGroup" xmlns:wpi="http://schemas.microsoft.com/office/word/2010/wordprocessingInk" xmlns:wne="http://schemas.microsoft.com/office/word/2006/wordml" xmlns:wps="http://schemas.microsoft.com/office/word/2010/wordprocessingShape" mc:Ignorable="w14 w15 wp14">
+<w:hdr xmlns:wpc="http://schemas.microsoft.com/office/word/2010/wordprocessingCanvas" xmlns:cx="http://schemas.microsoft.com/office/drawing/2014/chartex" xmlns:cx1="http://schemas.microsoft.com/office/drawing/2015/9/8/chartex" xmlns:cx2="http://schemas.microsoft.com/office/drawing/2015/10/21/chartex" xmlns:cx3="http://schemas.microsoft.com/office/drawing/2016/5/9/chartex" xmlns:cx4="http://schemas.microsoft.com/office/drawing/2016/5/10/chartex" xmlns:cx5="http://schemas.microsoft.com/office/drawing/2016/5/11/chartex" xmlns:cx6="http://schemas.microsoft.com/office/drawing/2016/5/12/chartex" xmlns:cx7="http://schemas.microsoft.com/office/drawing/2016/5/13/chartex" xmlns:cx8="http://schemas.microsoft.com/office/drawing/2016/5/14/chartex" xmlns:mc="http://schemas.openxmlformats.org/markup-compatibility/2006" xmlns:aink="http://schemas.microsoft.com/office/drawing/2016/ink" xmlns:am3d="http://schemas.microsoft.com/office/drawing/2017/model3d" xmlns:o="urn:schemas-microsoft-com:office:office" xmlns:r="http://schemas.openxmlformats.org/officeDocument/2006/relationships" xmlns:m="http://schemas.openxmlformats.org/officeDocument/2006/math" xmlns:v="urn:schemas-microsoft-com:vml" xmlns:wp14="http://schemas.microsoft.com/office/word/2010/wordprocessingDrawing" xmlns:wp="http://schemas.openxmlformats.org/drawingml/2006/wordprocessingDrawing" xmlns:w10="urn:schemas-microsoft-com:office:word" xmlns:w="http://schemas.openxmlformats.org/wordprocessingml/2006/main" xmlns:w14="http://schemas.microsoft.com/office/word/2010/wordml" xmlns:w15="http://schemas.microsoft.com/office/word/2012/wordml" xmlns:w16cid="http://schemas.microsoft.com/office/word/2016/wordml/cid" xmlns:w16se="http://schemas.microsoft.com/office/word/2015/wordml/symex" xmlns:wpg="http://schemas.microsoft.com/office/word/2010/wordprocessingGroup" xmlns:wpi="http://schemas.microsoft.com/office/word/2010/wordprocessingInk" xmlns:wne="http://schemas.microsoft.com/office/word/2006/wordml" xmlns:wps="http://schemas.microsoft.com/office/word/2010/wordprocessingShape" mc:Ignorable="w14 w15 w16se w16cid wp14">
   <w:p>
     <w:pPr>
       <w:pStyle w:val="Encabezado"/>
@@ -1867,7 +2223,7 @@
 </file>
 
 <file path=word/header2.xml><?xml version="1.0" encoding="utf-8"?>
-<w:hdr xmlns:wpc="http://schemas.microsoft.com/office/word/2010/wordprocessingCanvas" xmlns:mc="http://schemas.openxmlformats.org/markup-compatibility/2006" xmlns:o="urn:schemas-microsoft-com:office:office" xmlns:r="http://schemas.openxmlformats.org/officeDocument/2006/relationships" xmlns:m="http://schemas.openxmlformats.org/officeDocument/2006/math" xmlns:v="urn:schemas-microsoft-com:vml" xmlns:wp14="http://schemas.microsoft.com/office/word/2010/wordprocessingDrawing" xmlns:wp="http://schemas.openxmlformats.org/drawingml/2006/wordprocessingDrawing" xmlns:w10="urn:schemas-microsoft-com:office:word" xmlns:w="http://schemas.openxmlformats.org/wordprocessingml/2006/main" xmlns:w14="http://schemas.microsoft.com/office/word/2010/wordml" xmlns:w15="http://schemas.microsoft.com/office/word/2012/wordml" xmlns:wpg="http://schemas.microsoft.com/office/word/2010/wordprocessingGroup" xmlns:wpi="http://schemas.microsoft.com/office/word/2010/wordprocessingInk" xmlns:wne="http://schemas.microsoft.com/office/word/2006/wordml" xmlns:wps="http://schemas.microsoft.com/office/word/2010/wordprocessingShape" mc:Ignorable="w14 w15 wp14">
+<w:hdr xmlns:wpc="http://schemas.microsoft.com/office/word/2010/wordprocessingCanvas" xmlns:cx="http://schemas.microsoft.com/office/drawing/2014/chartex" xmlns:cx1="http://schemas.microsoft.com/office/drawing/2015/9/8/chartex" xmlns:cx2="http://schemas.microsoft.com/office/drawing/2015/10/21/chartex" xmlns:cx3="http://schemas.microsoft.com/office/drawing/2016/5/9/chartex" xmlns:cx4="http://schemas.microsoft.com/office/drawing/2016/5/10/chartex" xmlns:cx5="http://schemas.microsoft.com/office/drawing/2016/5/11/chartex" xmlns:cx6="http://schemas.microsoft.com/office/drawing/2016/5/12/chartex" xmlns:cx7="http://schemas.microsoft.com/office/drawing/2016/5/13/chartex" xmlns:cx8="http://schemas.microsoft.com/office/drawing/2016/5/14/chartex" xmlns:mc="http://schemas.openxmlformats.org/markup-compatibility/2006" xmlns:aink="http://schemas.microsoft.com/office/drawing/2016/ink" xmlns:am3d="http://schemas.microsoft.com/office/drawing/2017/model3d" xmlns:o="urn:schemas-microsoft-com:office:office" xmlns:r="http://schemas.openxmlformats.org/officeDocument/2006/relationships" xmlns:m="http://schemas.openxmlformats.org/officeDocument/2006/math" xmlns:v="urn:schemas-microsoft-com:vml" xmlns:wp14="http://schemas.microsoft.com/office/word/2010/wordprocessingDrawing" xmlns:wp="http://schemas.openxmlformats.org/drawingml/2006/wordprocessingDrawing" xmlns:w10="urn:schemas-microsoft-com:office:word" xmlns:w="http://schemas.openxmlformats.org/wordprocessingml/2006/main" xmlns:w14="http://schemas.microsoft.com/office/word/2010/wordml" xmlns:w15="http://schemas.microsoft.com/office/word/2012/wordml" xmlns:w16cid="http://schemas.microsoft.com/office/word/2016/wordml/cid" xmlns:w16se="http://schemas.microsoft.com/office/word/2015/wordml/symex" xmlns:wpg="http://schemas.microsoft.com/office/word/2010/wordprocessingGroup" xmlns:wpi="http://schemas.microsoft.com/office/word/2010/wordprocessingInk" xmlns:wne="http://schemas.microsoft.com/office/word/2006/wordml" xmlns:wps="http://schemas.microsoft.com/office/word/2010/wordprocessingShape" mc:Ignorable="w14 w15 w16se w16cid wp14">
   <w:p>
     <w:pPr>
       <w:pStyle w:val="Encabezado"/>
@@ -1913,7 +2269,7 @@
 </file>
 
 <file path=word/numbering.xml><?xml version="1.0" encoding="utf-8"?>
-<w:numbering xmlns:wpc="http://schemas.microsoft.com/office/word/2010/wordprocessingCanvas" xmlns:mc="http://schemas.openxmlformats.org/markup-compatibility/2006" xmlns:o="urn:schemas-microsoft-com:office:office" xmlns:r="http://schemas.openxmlformats.org/officeDocument/2006/relationships" xmlns:m="http://schemas.openxmlformats.org/officeDocument/2006/math" xmlns:v="urn:schemas-microsoft-com:vml" xmlns:wp14="http://schemas.microsoft.com/office/word/2010/wordprocessingDrawing" xmlns:wp="http://schemas.openxmlformats.org/drawingml/2006/wordprocessingDrawing" xmlns:w10="urn:schemas-microsoft-com:office:word" xmlns:w="http://schemas.openxmlformats.org/wordprocessingml/2006/main" xmlns:w14="http://schemas.microsoft.com/office/word/2010/wordml" xmlns:w15="http://schemas.microsoft.com/office/word/2012/wordml" xmlns:wpg="http://schemas.microsoft.com/office/word/2010/wordprocessingGroup" xmlns:wpi="http://schemas.microsoft.com/office/word/2010/wordprocessingInk" xmlns:wne="http://schemas.microsoft.com/office/word/2006/wordml" xmlns:wps="http://schemas.microsoft.com/office/word/2010/wordprocessingShape" mc:Ignorable="w14 w15 wp14">
+<w:numbering xmlns:wpc="http://schemas.microsoft.com/office/word/2010/wordprocessingCanvas" xmlns:cx="http://schemas.microsoft.com/office/drawing/2014/chartex" xmlns:cx1="http://schemas.microsoft.com/office/drawing/2015/9/8/chartex" xmlns:cx2="http://schemas.microsoft.com/office/drawing/2015/10/21/chartex" xmlns:cx3="http://schemas.microsoft.com/office/drawing/2016/5/9/chartex" xmlns:cx4="http://schemas.microsoft.com/office/drawing/2016/5/10/chartex" xmlns:cx5="http://schemas.microsoft.com/office/drawing/2016/5/11/chartex" xmlns:cx6="http://schemas.microsoft.com/office/drawing/2016/5/12/chartex" xmlns:cx7="http://schemas.microsoft.com/office/drawing/2016/5/13/chartex" xmlns:cx8="http://schemas.microsoft.com/office/drawing/2016/5/14/chartex" xmlns:mc="http://schemas.openxmlformats.org/markup-compatibility/2006" xmlns:aink="http://schemas.microsoft.com/office/drawing/2016/ink" xmlns:am3d="http://schemas.microsoft.com/office/drawing/2017/model3d" xmlns:o="urn:schemas-microsoft-com:office:office" xmlns:r="http://schemas.openxmlformats.org/officeDocument/2006/relationships" xmlns:m="http://schemas.openxmlformats.org/officeDocument/2006/math" xmlns:v="urn:schemas-microsoft-com:vml" xmlns:wp14="http://schemas.microsoft.com/office/word/2010/wordprocessingDrawing" xmlns:wp="http://schemas.openxmlformats.org/drawingml/2006/wordprocessingDrawing" xmlns:w10="urn:schemas-microsoft-com:office:word" xmlns:w="http://schemas.openxmlformats.org/wordprocessingml/2006/main" xmlns:w14="http://schemas.microsoft.com/office/word/2010/wordml" xmlns:w15="http://schemas.microsoft.com/office/word/2012/wordml" xmlns:w16cid="http://schemas.microsoft.com/office/word/2016/wordml/cid" xmlns:w16se="http://schemas.microsoft.com/office/word/2015/wordml/symex" xmlns:wpg="http://schemas.microsoft.com/office/word/2010/wordprocessingGroup" xmlns:wpi="http://schemas.microsoft.com/office/word/2010/wordprocessingInk" xmlns:wne="http://schemas.microsoft.com/office/word/2006/wordml" xmlns:wps="http://schemas.microsoft.com/office/word/2010/wordprocessingShape" mc:Ignorable="w14 w15 w16se w16cid wp14">
   <w:abstractNum w:abstractNumId="0" w15:restartNumberingAfterBreak="0">
     <w:nsid w:val="02FB1076"/>
     <w:multiLevelType w:val="hybridMultilevel"/>
@@ -3149,7 +3505,7 @@
 </file>
 
 <file path=word/styles.xml><?xml version="1.0" encoding="utf-8"?>
-<w:styles xmlns:mc="http://schemas.openxmlformats.org/markup-compatibility/2006" xmlns:r="http://schemas.openxmlformats.org/officeDocument/2006/relationships" xmlns:w="http://schemas.openxmlformats.org/wordprocessingml/2006/main" xmlns:w14="http://schemas.microsoft.com/office/word/2010/wordml" xmlns:w15="http://schemas.microsoft.com/office/word/2012/wordml" mc:Ignorable="w14 w15">
+<w:styles xmlns:mc="http://schemas.openxmlformats.org/markup-compatibility/2006" xmlns:r="http://schemas.openxmlformats.org/officeDocument/2006/relationships" xmlns:w="http://schemas.openxmlformats.org/wordprocessingml/2006/main" xmlns:w14="http://schemas.microsoft.com/office/word/2010/wordml" xmlns:w15="http://schemas.microsoft.com/office/word/2012/wordml" xmlns:w16cid="http://schemas.microsoft.com/office/word/2016/wordml/cid" xmlns:w16se="http://schemas.microsoft.com/office/word/2015/wordml/symex" mc:Ignorable="w14 w15 w16se w16cid">
   <w:docDefaults>
     <w:rPrDefault>
       <w:rPr>
@@ -3165,7 +3521,7 @@
       </w:pPr>
     </w:pPrDefault>
   </w:docDefaults>
-  <w:latentStyles w:defLockedState="0" w:defUIPriority="99" w:defSemiHidden="0" w:defUnhideWhenUsed="0" w:defQFormat="0" w:count="371">
+  <w:latentStyles w:defLockedState="0" w:defUIPriority="99" w:defSemiHidden="0" w:defUnhideWhenUsed="0" w:defQFormat="0" w:count="376">
     <w:lsdException w:name="Normal" w:uiPriority="0" w:qFormat="1"/>
     <w:lsdException w:name="heading 1" w:uiPriority="9" w:qFormat="1"/>
     <w:lsdException w:name="heading 2" w:semiHidden="1" w:uiPriority="9" w:unhideWhenUsed="1" w:qFormat="1"/>
@@ -3271,7 +3627,6 @@
     <w:lsdException w:name="HTML Sample" w:semiHidden="1" w:unhideWhenUsed="1"/>
     <w:lsdException w:name="HTML Typewriter" w:semiHidden="1" w:unhideWhenUsed="1"/>
     <w:lsdException w:name="HTML Variable" w:semiHidden="1" w:unhideWhenUsed="1"/>
-    <w:lsdException w:name="Normal Table" w:semiHidden="1" w:unhideWhenUsed="1"/>
     <w:lsdException w:name="annotation subject" w:semiHidden="1" w:unhideWhenUsed="1"/>
     <w:lsdException w:name="No List" w:semiHidden="1" w:unhideWhenUsed="1"/>
     <w:lsdException w:name="Outline List 1" w:semiHidden="1" w:unhideWhenUsed="1"/>
@@ -3314,11 +3669,8 @@
     <w:lsdException w:name="Table Contemporary" w:semiHidden="1" w:unhideWhenUsed="1"/>
     <w:lsdException w:name="Table Elegant" w:semiHidden="1" w:unhideWhenUsed="1"/>
     <w:lsdException w:name="Table Professional" w:semiHidden="1" w:unhideWhenUsed="1"/>
-    <w:lsdException w:name="Table Subtle 1" w:semiHidden="1" w:unhideWhenUsed="1"/>
     <w:lsdException w:name="Table Subtle 2" w:semiHidden="1" w:unhideWhenUsed="1"/>
     <w:lsdException w:name="Table Web 1" w:semiHidden="1" w:unhideWhenUsed="1"/>
-    <w:lsdException w:name="Table Web 2" w:semiHidden="1" w:unhideWhenUsed="1"/>
-    <w:lsdException w:name="Table Web 3" w:semiHidden="1" w:unhideWhenUsed="1"/>
     <w:lsdException w:name="Balloon Text" w:semiHidden="1" w:unhideWhenUsed="1"/>
     <w:lsdException w:name="Table Grid" w:uiPriority="39"/>
     <w:lsdException w:name="Table Theme" w:semiHidden="1" w:unhideWhenUsed="1"/>
@@ -3537,6 +3889,11 @@
     <w:lsdException w:name="List Table 5 Dark Accent 6" w:uiPriority="50"/>
     <w:lsdException w:name="List Table 6 Colorful Accent 6" w:uiPriority="51"/>
     <w:lsdException w:name="List Table 7 Colorful Accent 6" w:uiPriority="52"/>
+    <w:lsdException w:name="Mention" w:semiHidden="1" w:unhideWhenUsed="1"/>
+    <w:lsdException w:name="Smart Hyperlink" w:semiHidden="1" w:unhideWhenUsed="1"/>
+    <w:lsdException w:name="Hashtag" w:semiHidden="1" w:unhideWhenUsed="1"/>
+    <w:lsdException w:name="Unresolved Mention" w:semiHidden="1" w:unhideWhenUsed="1"/>
+    <w:lsdException w:name="Smart Link" w:semiHidden="1" w:unhideWhenUsed="1"/>
   </w:latentStyles>
   <w:style w:type="paragraph" w:default="1" w:styleId="Normal">
     <w:name w:val="Normal"/>
@@ -3811,7 +4168,7 @@
       <w:szCs w:val="32"/>
     </w:rPr>
   </w:style>
-  <w:style w:type="paragraph" w:styleId="TtulodeTDC">
+  <w:style w:type="paragraph" w:styleId="TtuloTDC">
     <w:name w:val="TOC Heading"/>
     <w:basedOn w:val="Ttulo1"/>
     <w:next w:val="Normal"/>
@@ -4191,7 +4548,7 @@
 </file>
 
 <file path=customXml/itemProps1.xml><?xml version="1.0" encoding="utf-8"?>
-<ds:datastoreItem xmlns:ds="http://schemas.openxmlformats.org/officeDocument/2006/customXml" ds:itemID="{4C4B4663-AF0D-4852-8B09-34396B1F7C10}">
+<ds:datastoreItem xmlns:ds="http://schemas.openxmlformats.org/officeDocument/2006/customXml" ds:itemID="{3A9F6E2B-4BB5-45D8-A426-AB62382A6DCB}">
   <ds:schemaRefs>
     <ds:schemaRef ds:uri="http://schemas.openxmlformats.org/officeDocument/2006/bibliography"/>
   </ds:schemaRefs>

</xml_diff>

<commit_message>
Subo lo de taller arreglado y la just de SO
</commit_message>
<xml_diff>
--- a/Actividades/So01003 y So01004/SO01003+004.docx
+++ b/Actividades/So01003 y So01004/SO01003+004.docx
@@ -128,7 +128,23 @@
           <w:sz w:val="24"/>
           <w:szCs w:val="24"/>
         </w:rPr>
-        <w:t>Ruta en GitLab: /Actividades/</w:t>
+        <w:t xml:space="preserve">Ruta en </w:t>
+      </w:r>
+      <w:proofErr w:type="spellStart"/>
+      <w:r>
+        <w:rPr>
+          <w:sz w:val="24"/>
+          <w:szCs w:val="24"/>
+        </w:rPr>
+        <w:t>GitLab</w:t>
+      </w:r>
+      <w:proofErr w:type="spellEnd"/>
+      <w:r>
+        <w:rPr>
+          <w:sz w:val="24"/>
+          <w:szCs w:val="24"/>
+        </w:rPr>
+        <w:t>: /Actividades/</w:t>
       </w:r>
       <w:r>
         <w:rPr>
@@ -272,17 +288,7 @@
           <w:b/>
           <w:lang w:val="es-ES" w:eastAsia="es-ES"/>
         </w:rPr>
-        <w:t>2</w:t>
-      </w:r>
-      <w:bookmarkStart w:id="1" w:name="_GoBack"/>
-      <w:bookmarkEnd w:id="1"/>
-      <w:r>
-        <w:rPr>
-          <w:rFonts w:ascii="Times New Roman" w:hAnsi="Times New Roman" w:cs="Times New Roman"/>
-          <w:b/>
-          <w:lang w:val="es-ES" w:eastAsia="es-ES"/>
-        </w:rPr>
-        <w:t>4/7</w:t>
+        <w:t>24/7</w:t>
       </w:r>
       <w:r>
         <w:rPr>
@@ -367,7 +373,7 @@
           <w:rFonts w:ascii="Times New Roman" w:hAnsi="Times New Roman" w:cs="Times New Roman"/>
           <w:lang w:val="es-ES" w:eastAsia="es-ES"/>
         </w:rPr>
-        <w:t xml:space="preserve">Las principales distribuciones de Linux que cumplen estos requisitos son Red Hat Enterprise Linux y SUSE Linux Enterprise Server. Ambas poseen soporte comercial en Uruguay, y son consideradas las distribuciones de Linux más estables. Sin embargo, presentan ciertas diferencias. Mientras que </w:t>
+        <w:t xml:space="preserve">Las principales distribuciones de Linux que cumplen estos requisitos son Red </w:t>
       </w:r>
       <w:proofErr w:type="spellStart"/>
       <w:r>
@@ -375,7 +381,7 @@
           <w:rFonts w:ascii="Times New Roman" w:hAnsi="Times New Roman" w:cs="Times New Roman"/>
           <w:lang w:val="es-ES" w:eastAsia="es-ES"/>
         </w:rPr>
-        <w:t>SLES</w:t>
+        <w:t>Hat</w:t>
       </w:r>
       <w:proofErr w:type="spellEnd"/>
       <w:r>
@@ -383,14 +389,84 @@
           <w:rFonts w:ascii="Times New Roman" w:hAnsi="Times New Roman" w:cs="Times New Roman"/>
           <w:lang w:val="es-ES" w:eastAsia="es-ES"/>
         </w:rPr>
+        <w:t xml:space="preserve"> Enterprise Linux y SUSE Linux Enterprise Server. Ambas poseen soporte comercial en Uruguay, y son consideradas las distribuciones de Linux más estables. Sin embargo, presentan ciertas diferencias. Mientras que SLES </w:t>
+      </w:r>
+      <w:r>
+        <w:rPr>
+          <w:rFonts w:ascii="Times New Roman" w:hAnsi="Times New Roman" w:cs="Times New Roman"/>
+          <w:lang w:val="es-ES" w:eastAsia="es-ES"/>
+        </w:rPr>
+        <w:t xml:space="preserve">pone a disposición un sistema de administración gráfico más amigable, Red </w:t>
+      </w:r>
+      <w:proofErr w:type="spellStart"/>
+      <w:r>
+        <w:rPr>
+          <w:rFonts w:ascii="Times New Roman" w:hAnsi="Times New Roman" w:cs="Times New Roman"/>
+          <w:lang w:val="es-ES" w:eastAsia="es-ES"/>
+        </w:rPr>
+        <w:t>Hat</w:t>
+      </w:r>
+      <w:proofErr w:type="spellEnd"/>
+      <w:r>
+        <w:rPr>
+          <w:rFonts w:ascii="Times New Roman" w:hAnsi="Times New Roman" w:cs="Times New Roman"/>
+          <w:lang w:val="es-ES" w:eastAsia="es-ES"/>
+        </w:rPr>
+        <w:t xml:space="preserve"> es considerado como un sistema mucho más estable a pesar de su nivel de dificultad de administración. Además, tiene un sistema de parcheo de </w:t>
+      </w:r>
+      <w:proofErr w:type="spellStart"/>
+      <w:r>
+        <w:rPr>
+          <w:rFonts w:ascii="Times New Roman" w:hAnsi="Times New Roman" w:cs="Times New Roman"/>
+          <w:lang w:val="es-ES" w:eastAsia="es-ES"/>
+        </w:rPr>
+        <w:t>kernel</w:t>
+      </w:r>
+      <w:proofErr w:type="spellEnd"/>
+      <w:r>
+        <w:rPr>
+          <w:rFonts w:ascii="Times New Roman" w:hAnsi="Times New Roman" w:cs="Times New Roman"/>
+          <w:lang w:val="es-ES" w:eastAsia="es-ES"/>
+        </w:rPr>
         <w:t xml:space="preserve"> </w:t>
       </w:r>
       <w:r>
         <w:rPr>
           <w:rFonts w:ascii="Times New Roman" w:hAnsi="Times New Roman" w:cs="Times New Roman"/>
-          <w:lang w:val="es-ES" w:eastAsia="es-ES"/>
-        </w:rPr>
-        <w:t xml:space="preserve">pone a disposición un sistema de administración gráfico más amigable, Red Hat es considerado como un sistema mucho más estable a pesar de su nivel de dificultad de administración. Además, tiene un sistema de parcheo de </w:t>
+          <w:i/>
+          <w:lang w:val="es-ES" w:eastAsia="es-ES"/>
+        </w:rPr>
+        <w:t>en caliente</w:t>
+      </w:r>
+      <w:r>
+        <w:rPr>
+          <w:rStyle w:val="Refdenotaalpie"/>
+          <w:rFonts w:ascii="Times New Roman" w:hAnsi="Times New Roman" w:cs="Times New Roman"/>
+          <w:lang w:val="es-ES" w:eastAsia="es-ES"/>
+        </w:rPr>
+        <w:footnoteReference w:id="1"/>
+      </w:r>
+      <w:r>
+        <w:rPr>
+          <w:rFonts w:ascii="Times New Roman" w:hAnsi="Times New Roman" w:cs="Times New Roman"/>
+          <w:lang w:val="es-ES" w:eastAsia="es-ES"/>
+        </w:rPr>
+        <w:t xml:space="preserve"> considerado más maduro y estable que el equivalente de SLES</w:t>
+      </w:r>
+      <w:r>
+        <w:rPr>
+          <w:rStyle w:val="Refdenotaalpie"/>
+          <w:rFonts w:ascii="Times New Roman" w:hAnsi="Times New Roman" w:cs="Times New Roman"/>
+          <w:lang w:val="es-ES" w:eastAsia="es-ES"/>
+        </w:rPr>
+        <w:footnoteReference w:id="2"/>
+      </w:r>
+      <w:r>
+        <w:rPr>
+          <w:rFonts w:ascii="Times New Roman" w:hAnsi="Times New Roman" w:cs="Times New Roman"/>
+          <w:lang w:val="es-ES" w:eastAsia="es-ES"/>
+        </w:rPr>
+        <w:t xml:space="preserve">. Para Red </w:t>
       </w:r>
       <w:proofErr w:type="spellStart"/>
       <w:r>
@@ -398,7 +474,7 @@
           <w:rFonts w:ascii="Times New Roman" w:hAnsi="Times New Roman" w:cs="Times New Roman"/>
           <w:lang w:val="es-ES" w:eastAsia="es-ES"/>
         </w:rPr>
-        <w:t>kernel</w:t>
+        <w:t>Hat</w:t>
       </w:r>
       <w:proofErr w:type="spellEnd"/>
       <w:r>
@@ -406,15 +482,55 @@
           <w:rFonts w:ascii="Times New Roman" w:hAnsi="Times New Roman" w:cs="Times New Roman"/>
           <w:lang w:val="es-ES" w:eastAsia="es-ES"/>
         </w:rPr>
+        <w:t xml:space="preserve">, hemos encontrado </w:t>
+      </w:r>
+      <w:r>
+        <w:rPr>
+          <w:rFonts w:ascii="Times New Roman" w:hAnsi="Times New Roman" w:cs="Times New Roman"/>
+          <w:b/>
+          <w:lang w:val="es-ES" w:eastAsia="es-ES"/>
+        </w:rPr>
+        <w:t>10</w:t>
+      </w:r>
+      <w:r>
+        <w:rPr>
+          <w:rStyle w:val="Refdenotaalpie"/>
+          <w:rFonts w:ascii="Times New Roman" w:hAnsi="Times New Roman" w:cs="Times New Roman"/>
+          <w:b/>
+          <w:lang w:val="es-ES" w:eastAsia="es-ES"/>
+        </w:rPr>
+        <w:footnoteReference w:id="3"/>
+      </w:r>
+      <w:r>
+        <w:rPr>
+          <w:rFonts w:ascii="Times New Roman" w:hAnsi="Times New Roman" w:cs="Times New Roman"/>
+          <w:b/>
+          <w:lang w:val="es-ES" w:eastAsia="es-ES"/>
+        </w:rPr>
         <w:t xml:space="preserve"> </w:t>
       </w:r>
       <w:r>
         <w:rPr>
           <w:rFonts w:ascii="Times New Roman" w:hAnsi="Times New Roman" w:cs="Times New Roman"/>
-          <w:i/>
-          <w:lang w:val="es-ES" w:eastAsia="es-ES"/>
-        </w:rPr>
-        <w:t>en caliente</w:t>
+          <w:lang w:val="es-ES" w:eastAsia="es-ES"/>
+        </w:rPr>
+        <w:t xml:space="preserve">empresas certificadas por Red </w:t>
+      </w:r>
+      <w:proofErr w:type="spellStart"/>
+      <w:r>
+        <w:rPr>
+          <w:rFonts w:ascii="Times New Roman" w:hAnsi="Times New Roman" w:cs="Times New Roman"/>
+          <w:lang w:val="es-ES" w:eastAsia="es-ES"/>
+        </w:rPr>
+        <w:t>Hat</w:t>
+      </w:r>
+      <w:proofErr w:type="spellEnd"/>
+      <w:r>
+        <w:rPr>
+          <w:rFonts w:ascii="Times New Roman" w:hAnsi="Times New Roman" w:cs="Times New Roman"/>
+          <w:lang w:val="es-ES" w:eastAsia="es-ES"/>
+        </w:rPr>
+        <w:t xml:space="preserve"> que proveen soporte empresarial en Uruguay, mientras que sólo existen dos</w:t>
       </w:r>
       <w:r>
         <w:rPr>
@@ -422,14 +538,14 @@
           <w:rFonts w:ascii="Times New Roman" w:hAnsi="Times New Roman" w:cs="Times New Roman"/>
           <w:lang w:val="es-ES" w:eastAsia="es-ES"/>
         </w:rPr>
-        <w:footnoteReference w:id="1"/>
-      </w:r>
-      <w:r>
-        <w:rPr>
-          <w:rFonts w:ascii="Times New Roman" w:hAnsi="Times New Roman" w:cs="Times New Roman"/>
-          <w:lang w:val="es-ES" w:eastAsia="es-ES"/>
-        </w:rPr>
-        <w:t xml:space="preserve"> considerado más maduro y estable que el equivalente de </w:t>
+        <w:footnoteReference w:id="4"/>
+      </w:r>
+      <w:r>
+        <w:rPr>
+          <w:rFonts w:ascii="Times New Roman" w:hAnsi="Times New Roman" w:cs="Times New Roman"/>
+          <w:lang w:val="es-ES" w:eastAsia="es-ES"/>
+        </w:rPr>
+        <w:t xml:space="preserve"> empresas certificadas por SUSE en Uruguay. Además, Red </w:t>
       </w:r>
       <w:proofErr w:type="spellStart"/>
       <w:r>
@@ -437,70 +553,15 @@
           <w:rFonts w:ascii="Times New Roman" w:hAnsi="Times New Roman" w:cs="Times New Roman"/>
           <w:lang w:val="es-ES" w:eastAsia="es-ES"/>
         </w:rPr>
-        <w:t>SLES</w:t>
+        <w:t>Hat</w:t>
       </w:r>
       <w:proofErr w:type="spellEnd"/>
       <w:r>
         <w:rPr>
-          <w:rStyle w:val="Refdenotaalpie"/>
-          <w:rFonts w:ascii="Times New Roman" w:hAnsi="Times New Roman" w:cs="Times New Roman"/>
-          <w:lang w:val="es-ES" w:eastAsia="es-ES"/>
-        </w:rPr>
-        <w:footnoteReference w:id="2"/>
-      </w:r>
-      <w:r>
-        <w:rPr>
-          <w:rFonts w:ascii="Times New Roman" w:hAnsi="Times New Roman" w:cs="Times New Roman"/>
-          <w:lang w:val="es-ES" w:eastAsia="es-ES"/>
-        </w:rPr>
-        <w:t xml:space="preserve">. Para Red Hat, hemos encontrado </w:t>
-      </w:r>
-      <w:r>
-        <w:rPr>
-          <w:rFonts w:ascii="Times New Roman" w:hAnsi="Times New Roman" w:cs="Times New Roman"/>
-          <w:b/>
-          <w:lang w:val="es-ES" w:eastAsia="es-ES"/>
-        </w:rPr>
-        <w:t>10</w:t>
-      </w:r>
-      <w:r>
-        <w:rPr>
-          <w:rStyle w:val="Refdenotaalpie"/>
-          <w:rFonts w:ascii="Times New Roman" w:hAnsi="Times New Roman" w:cs="Times New Roman"/>
-          <w:b/>
-          <w:lang w:val="es-ES" w:eastAsia="es-ES"/>
-        </w:rPr>
-        <w:footnoteReference w:id="3"/>
-      </w:r>
-      <w:r>
-        <w:rPr>
-          <w:rFonts w:ascii="Times New Roman" w:hAnsi="Times New Roman" w:cs="Times New Roman"/>
-          <w:b/>
-          <w:lang w:val="es-ES" w:eastAsia="es-ES"/>
-        </w:rPr>
-        <w:t xml:space="preserve"> </w:t>
-      </w:r>
-      <w:r>
-        <w:rPr>
-          <w:rFonts w:ascii="Times New Roman" w:hAnsi="Times New Roman" w:cs="Times New Roman"/>
-          <w:lang w:val="es-ES" w:eastAsia="es-ES"/>
-        </w:rPr>
-        <w:t>empresas certificadas por Red Hat que proveen soporte empresarial en Uruguay, mientras que sólo existen dos</w:t>
-      </w:r>
-      <w:r>
-        <w:rPr>
-          <w:rStyle w:val="Refdenotaalpie"/>
-          <w:rFonts w:ascii="Times New Roman" w:hAnsi="Times New Roman" w:cs="Times New Roman"/>
-          <w:lang w:val="es-ES" w:eastAsia="es-ES"/>
-        </w:rPr>
-        <w:footnoteReference w:id="4"/>
-      </w:r>
-      <w:r>
-        <w:rPr>
-          <w:rFonts w:ascii="Times New Roman" w:hAnsi="Times New Roman" w:cs="Times New Roman"/>
-          <w:lang w:val="es-ES" w:eastAsia="es-ES"/>
-        </w:rPr>
-        <w:t xml:space="preserve"> empresas certificadas por SUSE en Uruguay. Además, Red Hat es una de las principales empresas que dedican sus recursos al desarrollo del </w:t>
+          <w:rFonts w:ascii="Times New Roman" w:hAnsi="Times New Roman" w:cs="Times New Roman"/>
+          <w:lang w:val="es-ES" w:eastAsia="es-ES"/>
+        </w:rPr>
+        <w:t xml:space="preserve"> es una de las principales empresas que dedican sus recursos al desarrollo del </w:t>
       </w:r>
       <w:proofErr w:type="spellStart"/>
       <w:r>
@@ -531,7 +592,37 @@
           <w:rFonts w:ascii="Times New Roman" w:hAnsi="Times New Roman" w:cs="Times New Roman"/>
           <w:lang w:val="es-ES" w:eastAsia="es-ES"/>
         </w:rPr>
-        <w:t>En vista de estas diferencias entre ambos sistemas, la decisión tomada es el uso de Red Hat Enterprise Linux como sistema operativo del servidor. El mismo tiene un costo de 250U$S sin servicio, 800U$S con servicio estándar (sólo en horas de trabajo), y 1300U$S con servicio Premium (</w:t>
+        <w:t xml:space="preserve">En vista de estas diferencias entre ambos sistemas, la decisión tomada es el uso de Red </w:t>
+      </w:r>
+      <w:proofErr w:type="spellStart"/>
+      <w:r>
+        <w:rPr>
+          <w:rFonts w:ascii="Times New Roman" w:hAnsi="Times New Roman" w:cs="Times New Roman"/>
+          <w:lang w:val="es-ES" w:eastAsia="es-ES"/>
+        </w:rPr>
+        <w:t>Hat</w:t>
+      </w:r>
+      <w:proofErr w:type="spellEnd"/>
+      <w:r>
+        <w:rPr>
+          <w:rFonts w:ascii="Times New Roman" w:hAnsi="Times New Roman" w:cs="Times New Roman"/>
+          <w:lang w:val="es-ES" w:eastAsia="es-ES"/>
+        </w:rPr>
+        <w:t xml:space="preserve"> Enterprise Linux </w:t>
+      </w:r>
+      <w:r>
+        <w:rPr>
+          <w:rFonts w:ascii="Times New Roman" w:hAnsi="Times New Roman" w:cs="Times New Roman"/>
+          <w:lang w:val="es-ES" w:eastAsia="es-ES"/>
+        </w:rPr>
+        <w:t xml:space="preserve">7.3 </w:t>
+      </w:r>
+      <w:r>
+        <w:rPr>
+          <w:rFonts w:ascii="Times New Roman" w:hAnsi="Times New Roman" w:cs="Times New Roman"/>
+          <w:lang w:val="es-ES" w:eastAsia="es-ES"/>
+        </w:rPr>
+        <w:t>como sistema operativo del servidor. El mismo tiene un costo de 250U$S sin servicio, 800U$S con servicio estándar (sólo en horas de trabajo), y 1300U$S con servicio Premium (</w:t>
       </w:r>
       <w:r>
         <w:rPr>
@@ -622,7 +713,7 @@
           <w:lang w:val="es-ES" w:eastAsia="es-ES"/>
         </w:rPr>
       </w:pPr>
-      <w:bookmarkStart w:id="2" w:name="_Toc7366061"/>
+      <w:bookmarkStart w:id="1" w:name="_Toc7366061"/>
       <w:r>
         <w:rPr>
           <w:rFonts w:eastAsia="Times New Roman"/>
@@ -633,7 +724,7 @@
         <w:lastRenderedPageBreak/>
         <w:t>Relevamiento y justificación del Sistema Operativo de Terminales</w:t>
       </w:r>
-      <w:bookmarkEnd w:id="2"/>
+      <w:bookmarkEnd w:id="1"/>
     </w:p>
     <w:p>
       <w:pPr>
@@ -662,7 +753,21 @@
           <w:rFonts w:ascii="Times New Roman" w:hAnsi="Times New Roman" w:cs="Times New Roman"/>
           <w:lang w:val="es-ES" w:eastAsia="es-ES"/>
         </w:rPr>
-        <w:t>Windows 10 Home es el sistema operativo seleccionado para su uso en las terminales del sistema tras considerar las siguientes características de los sistemas operativo</w:t>
+        <w:t>Windows 10</w:t>
+      </w:r>
+      <w:r>
+        <w:rPr>
+          <w:rFonts w:ascii="Times New Roman" w:hAnsi="Times New Roman" w:cs="Times New Roman"/>
+          <w:lang w:val="es-ES" w:eastAsia="es-ES"/>
+        </w:rPr>
+        <w:t xml:space="preserve"> Pro </w:t>
+      </w:r>
+      <w:r>
+        <w:rPr>
+          <w:rFonts w:ascii="Times New Roman" w:hAnsi="Times New Roman" w:cs="Times New Roman"/>
+          <w:lang w:val="es-ES" w:eastAsia="es-ES"/>
+        </w:rPr>
+        <w:t>es el sistema operativo seleccionado para su uso en las terminales del sistema tras considerar las siguientes características de los sistemas operativo</w:t>
       </w:r>
       <w:r>
         <w:rPr>
@@ -997,23 +1102,7 @@
                 <w:rFonts w:ascii="Times New Roman" w:hAnsi="Times New Roman" w:cs="Times New Roman"/>
                 <w:lang w:val="es-ES" w:eastAsia="es-ES"/>
               </w:rPr>
-              <w:t xml:space="preserve">A medias (no admite conexiones con Informix ni interfaces en Windows </w:t>
-            </w:r>
-            <w:proofErr w:type="spellStart"/>
-            <w:r>
-              <w:rPr>
-                <w:rFonts w:ascii="Times New Roman" w:hAnsi="Times New Roman" w:cs="Times New Roman"/>
-                <w:lang w:val="es-ES" w:eastAsia="es-ES"/>
-              </w:rPr>
-              <w:t>Forms</w:t>
-            </w:r>
-            <w:proofErr w:type="spellEnd"/>
-            <w:r>
-              <w:rPr>
-                <w:rFonts w:ascii="Times New Roman" w:hAnsi="Times New Roman" w:cs="Times New Roman"/>
-                <w:lang w:val="es-ES" w:eastAsia="es-ES"/>
-              </w:rPr>
-              <w:t>)</w:t>
+              <w:t>A medias (no admite conexiones con Informix ni interfaces en Windows Forms)</w:t>
             </w:r>
           </w:p>
         </w:tc>
@@ -1276,7 +1365,7 @@
         </w:rPr>
       </w:pPr>
     </w:p>
-    <w:bookmarkStart w:id="3" w:name="_Toc7366062" w:displacedByCustomXml="next"/>
+    <w:bookmarkStart w:id="2" w:name="_Toc7366062" w:displacedByCustomXml="next"/>
     <w:sdt>
       <w:sdtPr>
         <w:rPr>
@@ -1308,7 +1397,7 @@
             </w:rPr>
             <w:t>Referencias</w:t>
           </w:r>
-          <w:bookmarkEnd w:id="3"/>
+          <w:bookmarkEnd w:id="2"/>
         </w:p>
         <w:sdt>
           <w:sdtPr>
@@ -1403,6 +1492,8 @@
           <w:lang w:val="es-ES" w:eastAsia="es-ES"/>
         </w:rPr>
       </w:pPr>
+      <w:bookmarkStart w:id="3" w:name="_GoBack"/>
+      <w:bookmarkEnd w:id="3"/>
     </w:p>
     <w:sectPr>
       <w:headerReference w:type="even" r:id="rId9"/>
@@ -1837,35 +1928,7 @@
         <w:rPr>
           <w:lang w:val="en-US"/>
         </w:rPr>
-        <w:t xml:space="preserve"> </w:t>
-      </w:r>
-      <w:proofErr w:type="spellStart"/>
-      <w:r>
-        <w:rPr>
-          <w:lang w:val="en-US"/>
-        </w:rPr>
-        <w:t>SRL</w:t>
-      </w:r>
-      <w:proofErr w:type="spellEnd"/>
-      <w:r>
-        <w:rPr>
-          <w:lang w:val="en-US"/>
-        </w:rPr>
-        <w:t xml:space="preserve">, Arnaldo C. Castro S.A., A.T. </w:t>
-      </w:r>
-      <w:proofErr w:type="spellStart"/>
-      <w:r>
-        <w:rPr>
-          <w:lang w:val="en-US"/>
-        </w:rPr>
-        <w:t>SRL</w:t>
-      </w:r>
-      <w:proofErr w:type="spellEnd"/>
-      <w:r>
-        <w:rPr>
-          <w:lang w:val="en-US"/>
-        </w:rPr>
-        <w:t>, In Switch Solutions</w:t>
+        <w:t xml:space="preserve"> SRL, Arnaldo C. Castro S.A., A.T. SRL, In Switch Solutions</w:t>
       </w:r>
       <w:r>
         <w:rPr>
@@ -1974,21 +2037,7 @@
         <w:rPr>
           <w:lang w:val="es-ES"/>
         </w:rPr>
-        <w:t xml:space="preserve">, sitio web no disponible al momento de escritura del documento y </w:t>
-      </w:r>
-      <w:proofErr w:type="spellStart"/>
-      <w:r>
-        <w:rPr>
-          <w:lang w:val="es-ES"/>
-        </w:rPr>
-        <w:t>BHV</w:t>
-      </w:r>
-      <w:proofErr w:type="spellEnd"/>
-      <w:r>
-        <w:rPr>
-          <w:lang w:val="es-ES"/>
-        </w:rPr>
-        <w:t xml:space="preserve"> Informática.</w:t>
+        <w:t>, sitio web no disponible al momento de escritura del documento y BHV Informática.</w:t>
       </w:r>
     </w:p>
   </w:footnote>
@@ -4402,7 +4451,7 @@
 </file>
 
 <file path=customXml/itemProps1.xml><?xml version="1.0" encoding="utf-8"?>
-<ds:datastoreItem xmlns:ds="http://schemas.openxmlformats.org/officeDocument/2006/customXml" ds:itemID="{89F527FA-F79A-4351-B703-732797D71CFF}">
+<ds:datastoreItem xmlns:ds="http://schemas.openxmlformats.org/officeDocument/2006/customXml" ds:itemID="{4C7C6F4A-260B-4055-84B8-B007350C4546}">
   <ds:schemaRefs>
     <ds:schemaRef ds:uri="http://schemas.openxmlformats.org/officeDocument/2006/bibliography"/>
   </ds:schemaRefs>

</xml_diff>